<commit_message>
Completed Naive Bayes hyperparameter run
- Still need to do plots
- Still need to do final run
- Amended decision tree to use loss
- need to amend decision tree to calculate accuracy, precision, recall, F1
</commit_message>
<xml_diff>
--- a/Documents/Notes/Machine Learning Coursework Notes.docx
+++ b/Documents/Notes/Machine Learning Coursework Notes.docx
@@ -5819,6 +5819,74 @@
       <w:proofErr w:type="spellEnd"/>
     </w:p>
     <w:p/>
+    <w:p>
+      <w:pPr>
+        <w:pStyle w:val="Heading2"/>
+      </w:pPr>
+      <w:r>
+        <w:t>Naïve Bayes</w:t>
+      </w:r>
+    </w:p>
+    <w:p>
+      <w:r>
+        <w:t>Completed Naïve Bayes hyperparameter search. Standardisation helps reduce the time taken to do the analysis.</w:t>
+      </w:r>
+    </w:p>
+    <w:p>
+      <w:r>
+        <w:t>The following hyperparameters were tried:</w:t>
+      </w:r>
+    </w:p>
+    <w:p>
+      <w:pPr>
+        <w:pStyle w:val="ListParagraph"/>
+        <w:numPr>
+          <w:ilvl w:val="0"/>
+          <w:numId w:val="5"/>
+        </w:numPr>
+      </w:pPr>
+      <w:r>
+        <w:t>Hold out: 1 2 5</w:t>
+      </w:r>
+    </w:p>
+    <w:p>
+      <w:pPr>
+        <w:pStyle w:val="ListParagraph"/>
+        <w:numPr>
+          <w:ilvl w:val="0"/>
+          <w:numId w:val="5"/>
+        </w:numPr>
+      </w:pPr>
+      <w:r>
+        <w:t>Distributions names: normal, kernel</w:t>
+      </w:r>
+    </w:p>
+    <w:p>
+      <w:pPr>
+        <w:autoSpaceDE w:val="0"/>
+        <w:autoSpaceDN w:val="0"/>
+        <w:adjustRightInd w:val="0"/>
+        <w:spacing w:after="0" w:line="240" w:lineRule="auto"/>
+        <w:rPr>
+          <w:rFonts w:ascii="Courier New" w:hAnsi="Courier New" w:cs="Courier New"/>
+          <w:sz w:val="24"/>
+          <w:szCs w:val="24"/>
+        </w:rPr>
+      </w:pPr>
+      <w:r>
+        <w:t xml:space="preserve">Widths for the kernel: </w:t>
+      </w:r>
+      <w:r>
+        <w:rPr>
+          <w:rFonts w:ascii="Courier New" w:hAnsi="Courier New" w:cs="Courier New"/>
+          <w:color w:val="000000"/>
+          <w:sz w:val="24"/>
+          <w:szCs w:val="24"/>
+        </w:rPr>
+        <w:t>2.0 1.5 0.10 0.098351 0.0932 0.090 0.80 0.70 0.50</w:t>
+      </w:r>
+    </w:p>
+    <w:p/>
     <w:p/>
     <w:p/>
     <w:p/>
@@ -5888,6 +5956,9 @@
             </w:r>
             <w:r>
               <w:br/>
+            </w:r>
+            <w:r>
+              <w:lastRenderedPageBreak/>
               <w:t>Thank you for your response which has led me to revert to my "original" plan to use random forest.</w:t>
             </w:r>
             <w:r>
@@ -5902,11 +5973,7 @@
             </w:r>
             <w:r>
               <w:br/>
-              <w:t xml:space="preserve">From initial analysis, the accuracy of logistic regression with bootstrapping is ~62% with ~0.5% fluctuation amongst 500 runs. This is ~13% lower than 5-fold cross-validation and about 100 times more computationally expensive. The poor performance of bootstrapped prediction is not in line </w:t>
-            </w:r>
-            <w:r>
-              <w:lastRenderedPageBreak/>
-              <w:t xml:space="preserve">with the literature; e.g. </w:t>
+              <w:t xml:space="preserve">From initial analysis, the accuracy of logistic regression with bootstrapping is ~62% with ~0.5% fluctuation amongst 500 runs. This is ~13% lower than 5-fold cross-validation and about 100 times more computationally expensive. The poor performance of bootstrapped prediction is not in line with the literature; e.g. </w:t>
             </w:r>
             <w:proofErr w:type="spellStart"/>
             <w:r>
@@ -6134,7 +6201,15 @@
                 <w:rFonts w:ascii="Segoe UI" w:hAnsi="Segoe UI" w:cs="Segoe UI"/>
                 <w:spacing w:val="2"/>
               </w:rPr>
-              <w:t xml:space="preserve"> during cross validation (only on training set, not validation samples). When you compare algorithms, the two models have to be retrained on the entire training set with e.g. SMOTE using the optimal hyper-parameters discovered during model selection. Yes, you can present the best performing one. To enrich your analysis, optionally you could investigate the impact of varying degrees of SMOTE on our final models. </w:t>
+              <w:t xml:space="preserve"> during cross validation (only on </w:t>
+            </w:r>
+            <w:r>
+              <w:rPr>
+                <w:rFonts w:ascii="Segoe UI" w:hAnsi="Segoe UI" w:cs="Segoe UI"/>
+                <w:spacing w:val="2"/>
+              </w:rPr>
+              <w:lastRenderedPageBreak/>
+              <w:t>training set, not validation samples). When you compare algorithms, the two models have to be retrained on the entire training set with e.g. SMOTE using the optimal hyper-parameters discovered during model selection. Yes, you can present the best performing one. To enrich your analysis, optionally you could investigate the impact of varying degrees of SMOTE on our final models. </w:t>
             </w:r>
           </w:p>
           <w:p/>
@@ -6494,6 +6569,119 @@
     </w:lvl>
   </w:abstractNum>
   <w:abstractNum w:abstractNumId="3" w15:restartNumberingAfterBreak="0">
+    <w:nsid w:val="5F4E7D9C"/>
+    <w:multiLevelType w:val="hybridMultilevel"/>
+    <w:tmpl w:val="221AAA2C"/>
+    <w:lvl w:ilvl="0" w:tplc="08090001">
+      <w:start w:val="1"/>
+      <w:numFmt w:val="bullet"/>
+      <w:lvlText w:val=""/>
+      <w:lvlJc w:val="left"/>
+      <w:pPr>
+        <w:ind w:left="720" w:hanging="360"/>
+      </w:pPr>
+      <w:rPr>
+        <w:rFonts w:ascii="Symbol" w:hAnsi="Symbol" w:hint="default"/>
+      </w:rPr>
+    </w:lvl>
+    <w:lvl w:ilvl="1" w:tplc="08090003" w:tentative="1">
+      <w:start w:val="1"/>
+      <w:numFmt w:val="bullet"/>
+      <w:lvlText w:val="o"/>
+      <w:lvlJc w:val="left"/>
+      <w:pPr>
+        <w:ind w:left="1440" w:hanging="360"/>
+      </w:pPr>
+      <w:rPr>
+        <w:rFonts w:ascii="Courier New" w:hAnsi="Courier New" w:cs="Courier New" w:hint="default"/>
+      </w:rPr>
+    </w:lvl>
+    <w:lvl w:ilvl="2" w:tplc="08090005" w:tentative="1">
+      <w:start w:val="1"/>
+      <w:numFmt w:val="bullet"/>
+      <w:lvlText w:val=""/>
+      <w:lvlJc w:val="left"/>
+      <w:pPr>
+        <w:ind w:left="2160" w:hanging="360"/>
+      </w:pPr>
+      <w:rPr>
+        <w:rFonts w:ascii="Wingdings" w:hAnsi="Wingdings" w:hint="default"/>
+      </w:rPr>
+    </w:lvl>
+    <w:lvl w:ilvl="3" w:tplc="08090001" w:tentative="1">
+      <w:start w:val="1"/>
+      <w:numFmt w:val="bullet"/>
+      <w:lvlText w:val=""/>
+      <w:lvlJc w:val="left"/>
+      <w:pPr>
+        <w:ind w:left="2880" w:hanging="360"/>
+      </w:pPr>
+      <w:rPr>
+        <w:rFonts w:ascii="Symbol" w:hAnsi="Symbol" w:hint="default"/>
+      </w:rPr>
+    </w:lvl>
+    <w:lvl w:ilvl="4" w:tplc="08090003" w:tentative="1">
+      <w:start w:val="1"/>
+      <w:numFmt w:val="bullet"/>
+      <w:lvlText w:val="o"/>
+      <w:lvlJc w:val="left"/>
+      <w:pPr>
+        <w:ind w:left="3600" w:hanging="360"/>
+      </w:pPr>
+      <w:rPr>
+        <w:rFonts w:ascii="Courier New" w:hAnsi="Courier New" w:cs="Courier New" w:hint="default"/>
+      </w:rPr>
+    </w:lvl>
+    <w:lvl w:ilvl="5" w:tplc="08090005" w:tentative="1">
+      <w:start w:val="1"/>
+      <w:numFmt w:val="bullet"/>
+      <w:lvlText w:val=""/>
+      <w:lvlJc w:val="left"/>
+      <w:pPr>
+        <w:ind w:left="4320" w:hanging="360"/>
+      </w:pPr>
+      <w:rPr>
+        <w:rFonts w:ascii="Wingdings" w:hAnsi="Wingdings" w:hint="default"/>
+      </w:rPr>
+    </w:lvl>
+    <w:lvl w:ilvl="6" w:tplc="08090001" w:tentative="1">
+      <w:start w:val="1"/>
+      <w:numFmt w:val="bullet"/>
+      <w:lvlText w:val=""/>
+      <w:lvlJc w:val="left"/>
+      <w:pPr>
+        <w:ind w:left="5040" w:hanging="360"/>
+      </w:pPr>
+      <w:rPr>
+        <w:rFonts w:ascii="Symbol" w:hAnsi="Symbol" w:hint="default"/>
+      </w:rPr>
+    </w:lvl>
+    <w:lvl w:ilvl="7" w:tplc="08090003" w:tentative="1">
+      <w:start w:val="1"/>
+      <w:numFmt w:val="bullet"/>
+      <w:lvlText w:val="o"/>
+      <w:lvlJc w:val="left"/>
+      <w:pPr>
+        <w:ind w:left="5760" w:hanging="360"/>
+      </w:pPr>
+      <w:rPr>
+        <w:rFonts w:ascii="Courier New" w:hAnsi="Courier New" w:cs="Courier New" w:hint="default"/>
+      </w:rPr>
+    </w:lvl>
+    <w:lvl w:ilvl="8" w:tplc="08090005" w:tentative="1">
+      <w:start w:val="1"/>
+      <w:numFmt w:val="bullet"/>
+      <w:lvlText w:val=""/>
+      <w:lvlJc w:val="left"/>
+      <w:pPr>
+        <w:ind w:left="6480" w:hanging="360"/>
+      </w:pPr>
+      <w:rPr>
+        <w:rFonts w:ascii="Wingdings" w:hAnsi="Wingdings" w:hint="default"/>
+      </w:rPr>
+    </w:lvl>
+  </w:abstractNum>
+  <w:abstractNum w:abstractNumId="4" w15:restartNumberingAfterBreak="0">
     <w:nsid w:val="6EBF5501"/>
     <w:multiLevelType w:val="hybridMultilevel"/>
     <w:tmpl w:val="88C0A0B0"/>
@@ -6610,13 +6798,16 @@
     <w:abstractNumId w:val="1"/>
   </w:num>
   <w:num w:numId="2">
-    <w:abstractNumId w:val="3"/>
+    <w:abstractNumId w:val="4"/>
   </w:num>
   <w:num w:numId="3">
     <w:abstractNumId w:val="2"/>
   </w:num>
   <w:num w:numId="4">
     <w:abstractNumId w:val="0"/>
+  </w:num>
+  <w:num w:numId="5">
+    <w:abstractNumId w:val="3"/>
   </w:num>
 </w:numbering>
 </file>

</xml_diff>